<commit_message>
Correcion analisis report y modificacion(sin terminar) planning report Student5
</commit_message>
<xml_diff>
--- a/reports/Individual/D02/Student #5/Analysis report - Josreimun.docx
+++ b/reports/Individual/D02/Student #5/Analysis report - Josreimun.docx
@@ -545,10 +545,7 @@
     <w:p/>
     <w:p>
       <w:r>
-        <w:t>Este documento se trata de un listado de registros de análisis, c</w:t>
-      </w:r>
-      <w:r>
-        <w:t>ada uno de los cuales deberá incluir los siguientes datos: copia textual del requerimiento a que se refiere el registro; conclusiones detalladas del análisis y decisiones tomadas para enmendar el requerimiento.</w:t>
+        <w:t>Este documento se trata de un listado de registros de análisis, cada uno de los cuales deberá incluir los siguientes datos: copia textual del requerimiento a que se refiere el registro; conclusiones detalladas del análisis y decisiones tomadas para enmendar el requerimiento.</w:t>
       </w:r>
     </w:p>
     <w:p>
@@ -979,8 +976,6 @@
             <w:r>
               <w:t>s</w:t>
             </w:r>
-            <w:bookmarkStart w:id="2" w:name="_GoBack"/>
-            <w:bookmarkEnd w:id="2"/>
             <w:proofErr w:type="spellEnd"/>
             <w:r>
               <w:t xml:space="preserve"> del </w:t>
@@ -1022,8 +1017,8 @@
       <w:pPr>
         <w:pStyle w:val="Ttulo1"/>
       </w:pPr>
-      <w:bookmarkStart w:id="3" w:name="_58vtmc9pw6vo" w:colFirst="0" w:colLast="0"/>
-      <w:bookmarkEnd w:id="3"/>
+      <w:bookmarkStart w:id="2" w:name="_58vtmc9pw6vo" w:colFirst="0" w:colLast="0"/>
+      <w:bookmarkEnd w:id="2"/>
       <w:r>
         <w:t>Introducción</w:t>
       </w:r>
@@ -1047,15 +1042,15 @@
       <w:pPr>
         <w:pStyle w:val="Ttulo1"/>
       </w:pPr>
-      <w:bookmarkStart w:id="4" w:name="_ppwcerevufrx" w:colFirst="0" w:colLast="0"/>
-      <w:bookmarkEnd w:id="4"/>
+      <w:bookmarkStart w:id="3" w:name="_ppwcerevufrx" w:colFirst="0" w:colLast="0"/>
+      <w:bookmarkEnd w:id="3"/>
     </w:p>
     <w:p>
       <w:pPr>
         <w:pStyle w:val="Ttulo1"/>
       </w:pPr>
-      <w:bookmarkStart w:id="5" w:name="_tvy5edcq3b5t" w:colFirst="0" w:colLast="0"/>
-      <w:bookmarkEnd w:id="5"/>
+      <w:bookmarkStart w:id="4" w:name="_tvy5edcq3b5t" w:colFirst="0" w:colLast="0"/>
+      <w:bookmarkEnd w:id="4"/>
       <w:r>
         <w:t>Contenidos</w:t>
       </w:r>
@@ -1069,8 +1064,8 @@
           <w:szCs w:val="24"/>
         </w:rPr>
       </w:pPr>
-      <w:bookmarkStart w:id="6" w:name="_nxmgmr66k5hb" w:colFirst="0" w:colLast="0"/>
-      <w:bookmarkEnd w:id="6"/>
+      <w:bookmarkStart w:id="5" w:name="_nxmgmr66k5hb" w:colFirst="0" w:colLast="0"/>
+      <w:bookmarkEnd w:id="5"/>
       <w:r>
         <w:rPr>
           <w:rFonts w:ascii="Calibri" w:eastAsia="Calibri" w:hAnsi="Calibri" w:cs="Calibri"/>
@@ -1544,14 +1539,7 @@
           <w:rFonts w:ascii="Calibri" w:eastAsia="Calibri" w:hAnsi="Calibri" w:cs="Calibri"/>
           <w:b/>
         </w:rPr>
-        <w:t>characte</w:t>
-      </w:r>
-      <w:r>
-        <w:rPr>
-          <w:rFonts w:ascii="Calibri" w:eastAsia="Calibri" w:hAnsi="Calibri" w:cs="Calibri"/>
-          <w:b/>
-        </w:rPr>
-        <w:t>rs</w:t>
+        <w:t>characters</w:t>
       </w:r>
       <w:proofErr w:type="spellEnd"/>
       <w:r>
@@ -1650,89 +1638,8 @@
           <w:rFonts w:ascii="Calibri" w:eastAsia="Calibri" w:hAnsi="Calibri" w:cs="Calibri"/>
         </w:rPr>
       </w:pPr>
-      <w:r>
-        <w:rPr>
-          <w:rFonts w:ascii="Calibri" w:eastAsia="Calibri" w:hAnsi="Calibri" w:cs="Calibri"/>
-          <w:b/>
-        </w:rPr>
-        <w:t>-</w:t>
-      </w:r>
-      <w:r>
-        <w:rPr>
-          <w:rFonts w:ascii="Calibri" w:eastAsia="Calibri" w:hAnsi="Calibri" w:cs="Calibri"/>
-        </w:rPr>
-        <w:t xml:space="preserve">Conclusiones de la tarea: Con esta tarea he comprendido las bases para crear nuevos roles en el </w:t>
-      </w:r>
-      <w:proofErr w:type="spellStart"/>
-      <w:r>
-        <w:rPr>
-          <w:rFonts w:ascii="Calibri" w:eastAsia="Calibri" w:hAnsi="Calibri" w:cs="Calibri"/>
-        </w:rPr>
-        <w:t>framework</w:t>
-      </w:r>
-      <w:proofErr w:type="spellEnd"/>
-      <w:r>
-        <w:rPr>
-          <w:rFonts w:ascii="Calibri" w:eastAsia="Calibri" w:hAnsi="Calibri" w:cs="Calibri"/>
-        </w:rPr>
-        <w:t xml:space="preserve"> extendiendo de la clase “</w:t>
-      </w:r>
-      <w:proofErr w:type="spellStart"/>
-      <w:r>
-        <w:rPr>
-          <w:rFonts w:ascii="Calibri" w:eastAsia="Calibri" w:hAnsi="Calibri" w:cs="Calibri"/>
-          <w:i/>
-        </w:rPr>
-        <w:t>AbstractRole</w:t>
-      </w:r>
-      <w:proofErr w:type="spellEnd"/>
-      <w:r>
-        <w:rPr>
-          <w:rFonts w:ascii="Calibri" w:eastAsia="Calibri" w:hAnsi="Calibri" w:cs="Calibri"/>
-        </w:rPr>
-        <w:t>” siguiendo siempre el mismo procedimiento.</w:t>
-      </w:r>
-    </w:p>
-    <w:p>
-      <w:pPr>
-        <w:spacing w:after="160" w:line="259" w:lineRule="auto"/>
-        <w:ind w:left="1080"/>
-        <w:rPr>
-          <w:rFonts w:ascii="Calibri" w:eastAsia="Calibri" w:hAnsi="Calibri" w:cs="Calibri"/>
-          <w:sz w:val="20"/>
-          <w:szCs w:val="20"/>
-        </w:rPr>
-      </w:pPr>
-      <w:r>
-        <w:rPr>
-          <w:rFonts w:ascii="Calibri" w:eastAsia="Calibri" w:hAnsi="Calibri" w:cs="Calibri"/>
-          <w:b/>
-        </w:rPr>
-        <w:t>-</w:t>
-      </w:r>
-      <w:r>
-        <w:rPr>
-          <w:rFonts w:ascii="Calibri" w:eastAsia="Calibri" w:hAnsi="Calibri" w:cs="Calibri"/>
-        </w:rPr>
-        <w:t>Decisiones dura</w:t>
-      </w:r>
-      <w:r>
-        <w:rPr>
-          <w:rFonts w:ascii="Calibri" w:eastAsia="Calibri" w:hAnsi="Calibri" w:cs="Calibri"/>
-        </w:rPr>
-        <w:t>nte la tarea: Buscar información en la teoría, además de por mi propia cuenta, para saber realizar bien las validaciones de los atributos.</w:t>
-      </w:r>
-    </w:p>
-    <w:p>
-      <w:pPr>
-        <w:spacing w:after="160" w:line="259" w:lineRule="auto"/>
-        <w:ind w:left="1080"/>
-        <w:rPr>
-          <w:rFonts w:ascii="Calibri" w:eastAsia="Calibri" w:hAnsi="Calibri" w:cs="Calibri"/>
-        </w:rPr>
-      </w:pPr>
-      <w:bookmarkStart w:id="7" w:name="_2djdbs5kf2o6" w:colFirst="0" w:colLast="0"/>
-      <w:bookmarkEnd w:id="7"/>
+      <w:bookmarkStart w:id="6" w:name="_2djdbs5kf2o6" w:colFirst="0" w:colLast="0"/>
+      <w:bookmarkEnd w:id="6"/>
     </w:p>
     <w:p>
       <w:pPr>
@@ -2000,14 +1907,7 @@
           <w:rFonts w:ascii="Calibri" w:eastAsia="Calibri" w:hAnsi="Calibri" w:cs="Calibri"/>
           <w:b/>
         </w:rPr>
-        <w:t>fo</w:t>
-      </w:r>
-      <w:r>
-        <w:rPr>
-          <w:rFonts w:ascii="Calibri" w:eastAsia="Calibri" w:hAnsi="Calibri" w:cs="Calibri"/>
-          <w:b/>
-        </w:rPr>
-        <w:t>llowing</w:t>
+        <w:t>following</w:t>
       </w:r>
       <w:proofErr w:type="spellEnd"/>
       <w:r>
@@ -2471,14 +2371,7 @@
           <w:rFonts w:ascii="Calibri" w:eastAsia="Calibri" w:hAnsi="Calibri" w:cs="Calibri"/>
           <w:b/>
         </w:rPr>
-        <w:t>charac</w:t>
-      </w:r>
-      <w:r>
-        <w:rPr>
-          <w:rFonts w:ascii="Calibri" w:eastAsia="Calibri" w:hAnsi="Calibri" w:cs="Calibri"/>
-          <w:b/>
-        </w:rPr>
-        <w:t>ters</w:t>
+        <w:t>characters</w:t>
       </w:r>
       <w:proofErr w:type="spellEnd"/>
       <w:r>
@@ -2780,13 +2673,7 @@
         <w:rPr>
           <w:rFonts w:ascii="Calibri" w:eastAsia="Calibri" w:hAnsi="Calibri" w:cs="Calibri"/>
         </w:rPr>
-        <w:t>Conclusiones de la tarea: Las entidades se pueden definir fácilmente con las etiquetas prestando mucha atención a lo</w:t>
-      </w:r>
-      <w:r>
-        <w:rPr>
-          <w:rFonts w:ascii="Calibri" w:eastAsia="Calibri" w:hAnsi="Calibri" w:cs="Calibri"/>
-        </w:rPr>
-        <w:t>s atributos derivados. He aprendido como crear una entidad nueva desde cero extendiendo de la clase “</w:t>
+        <w:t>Conclusiones de la tarea: Las entidades se pueden definir fácilmente con las etiquetas prestando mucha atención a los atributos derivados. He aprendido como crear una entidad nueva desde cero extendiendo de la clase “</w:t>
       </w:r>
       <w:proofErr w:type="spellStart"/>
       <w:r>
@@ -2810,8 +2697,6 @@
         <w:ind w:left="1080"/>
         <w:rPr>
           <w:rFonts w:ascii="Calibri" w:eastAsia="Calibri" w:hAnsi="Calibri" w:cs="Calibri"/>
-          <w:sz w:val="20"/>
-          <w:szCs w:val="20"/>
         </w:rPr>
       </w:pPr>
       <w:r>
@@ -2853,13 +2738,41 @@
         <w:rPr>
           <w:rFonts w:ascii="Calibri" w:eastAsia="Calibri" w:hAnsi="Calibri" w:cs="Calibri"/>
         </w:rPr>
-        <w:t>, debía dejar el numero indicado, o uno meno</w:t>
-      </w:r>
-      <w:r>
-        <w:rPr>
-          <w:rFonts w:ascii="Calibri" w:eastAsia="Calibri" w:hAnsi="Calibri" w:cs="Calibri"/>
-        </w:rPr>
-        <w:t>s, por lo que tuve que buscar información acerca de esto y darme cuenta que es un valor menos del indicado</w:t>
+        <w:t>, debía dejar el numero indicado, o uno menos, por lo que tuve que buscar información acerca de esto y darme cuenta que es un valor menos del indicado</w:t>
+      </w:r>
+      <w:r>
+        <w:rPr>
+          <w:rFonts w:ascii="Calibri" w:eastAsia="Calibri" w:hAnsi="Calibri" w:cs="Calibri"/>
+        </w:rPr>
+        <w:t xml:space="preserve">. Esta duda fue resuelta en el </w:t>
+      </w:r>
+      <w:proofErr w:type="spellStart"/>
+      <w:r>
+        <w:rPr>
+          <w:rFonts w:ascii="Calibri" w:eastAsia="Calibri" w:hAnsi="Calibri" w:cs="Calibri"/>
+        </w:rPr>
+        <w:t>Follow</w:t>
+      </w:r>
+      <w:proofErr w:type="spellEnd"/>
+      <w:r>
+        <w:rPr>
+          <w:rFonts w:ascii="Calibri" w:eastAsia="Calibri" w:hAnsi="Calibri" w:cs="Calibri"/>
+        </w:rPr>
+        <w:t xml:space="preserve">-up, por lo que no existe hilo de discusión en </w:t>
+      </w:r>
+      <w:proofErr w:type="spellStart"/>
+      <w:r>
+        <w:rPr>
+          <w:rFonts w:ascii="Calibri" w:eastAsia="Calibri" w:hAnsi="Calibri" w:cs="Calibri"/>
+        </w:rPr>
+        <w:t>ev</w:t>
+      </w:r>
+      <w:proofErr w:type="spellEnd"/>
+      <w:r>
+        <w:rPr>
+          <w:rFonts w:ascii="Calibri" w:eastAsia="Calibri" w:hAnsi="Calibri" w:cs="Calibri"/>
+        </w:rPr>
+        <w:t xml:space="preserve"> sobre este tema</w:t>
       </w:r>
     </w:p>
     <w:p>
@@ -2870,7 +2783,18 @@
           <w:rFonts w:ascii="Calibri" w:eastAsia="Calibri" w:hAnsi="Calibri" w:cs="Calibri"/>
         </w:rPr>
       </w:pPr>
-      <w:bookmarkStart w:id="8" w:name="_cehv80wa96ui" w:colFirst="0" w:colLast="0"/>
+      <w:bookmarkStart w:id="7" w:name="_cehv80wa96ui" w:colFirst="0" w:colLast="0"/>
+      <w:bookmarkEnd w:id="7"/>
+    </w:p>
+    <w:p>
+      <w:pPr>
+        <w:spacing w:after="160" w:line="259" w:lineRule="auto"/>
+        <w:ind w:left="1080"/>
+        <w:rPr>
+          <w:rFonts w:ascii="Calibri" w:eastAsia="Calibri" w:hAnsi="Calibri" w:cs="Calibri"/>
+        </w:rPr>
+      </w:pPr>
+      <w:bookmarkStart w:id="8" w:name="_3olimiqugru4" w:colFirst="0" w:colLast="0"/>
       <w:bookmarkEnd w:id="8"/>
     </w:p>
     <w:p>
@@ -2881,7 +2805,7 @@
           <w:rFonts w:ascii="Calibri" w:eastAsia="Calibri" w:hAnsi="Calibri" w:cs="Calibri"/>
         </w:rPr>
       </w:pPr>
-      <w:bookmarkStart w:id="9" w:name="_3olimiqugru4" w:colFirst="0" w:colLast="0"/>
+      <w:bookmarkStart w:id="9" w:name="_49fndrz5d2vo" w:colFirst="0" w:colLast="0"/>
       <w:bookmarkEnd w:id="9"/>
     </w:p>
     <w:p>
@@ -2892,19 +2816,8 @@
           <w:rFonts w:ascii="Calibri" w:eastAsia="Calibri" w:hAnsi="Calibri" w:cs="Calibri"/>
         </w:rPr>
       </w:pPr>
-      <w:bookmarkStart w:id="10" w:name="_49fndrz5d2vo" w:colFirst="0" w:colLast="0"/>
+      <w:bookmarkStart w:id="10" w:name="_g5j4ujfvgq" w:colFirst="0" w:colLast="0"/>
       <w:bookmarkEnd w:id="10"/>
-    </w:p>
-    <w:p>
-      <w:pPr>
-        <w:spacing w:after="160" w:line="259" w:lineRule="auto"/>
-        <w:ind w:left="1080"/>
-        <w:rPr>
-          <w:rFonts w:ascii="Calibri" w:eastAsia="Calibri" w:hAnsi="Calibri" w:cs="Calibri"/>
-        </w:rPr>
-      </w:pPr>
-      <w:bookmarkStart w:id="11" w:name="_g5j4ujfvgq" w:colFirst="0" w:colLast="0"/>
-      <w:bookmarkEnd w:id="11"/>
     </w:p>
     <w:p>
       <w:pPr>
@@ -3220,14 +3133,7 @@
           <w:rFonts w:ascii="Calibri" w:eastAsia="Calibri" w:hAnsi="Calibri" w:cs="Calibri"/>
           <w:b/>
         </w:rPr>
-        <w:t>a</w:t>
-      </w:r>
-      <w:r>
-        <w:rPr>
-          <w:rFonts w:ascii="Calibri" w:eastAsia="Calibri" w:hAnsi="Calibri" w:cs="Calibri"/>
-          <w:b/>
-        </w:rPr>
-        <w:t>n</w:t>
+        <w:t>an</w:t>
       </w:r>
       <w:proofErr w:type="spellEnd"/>
       <w:r>
@@ -3323,7 +3229,6 @@
           <w:rFonts w:ascii="Calibri" w:eastAsia="Calibri" w:hAnsi="Calibri" w:cs="Calibri"/>
           <w:b/>
         </w:rPr>
-        <w:lastRenderedPageBreak/>
         <w:t>characters</w:t>
       </w:r>
       <w:proofErr w:type="spellEnd"/>
@@ -3690,13 +3595,7 @@
         <w:rPr>
           <w:rFonts w:ascii="Calibri" w:eastAsia="Calibri" w:hAnsi="Calibri" w:cs="Calibri"/>
         </w:rPr>
-        <w:t>Conclusiones de la tar</w:t>
-      </w:r>
-      <w:r>
-        <w:rPr>
-          <w:rFonts w:ascii="Calibri" w:eastAsia="Calibri" w:hAnsi="Calibri" w:cs="Calibri"/>
-        </w:rPr>
-        <w:t>ea: Después de crear esta entidad he comprendido mejor como declarar cada tipo de atributo según el tipo de valor que queremos almacenar.</w:t>
+        <w:t>Conclusiones de la tarea: Después de crear esta entidad he comprendido mejor como declarar cada tipo de atributo según el tipo de valor que queremos almacenar.</w:t>
       </w:r>
     </w:p>
     <w:p>
@@ -3720,39 +3619,19 @@
         <w:rPr>
           <w:rFonts w:ascii="Calibri" w:eastAsia="Calibri" w:hAnsi="Calibri" w:cs="Calibri"/>
         </w:rPr>
-        <w:t>Decisiones durante la tarea: Esta entidad sigue un esquema parecido a la entidad anterior. En este caso tuve que eleg</w:t>
-      </w:r>
-      <w:r>
-        <w:rPr>
-          <w:rFonts w:ascii="Calibri" w:eastAsia="Calibri" w:hAnsi="Calibri" w:cs="Calibri"/>
-        </w:rPr>
-        <w:t>ir entre declarar el atributo “</w:t>
-      </w:r>
-      <w:r>
-        <w:rPr>
-          <w:rFonts w:ascii="Calibri" w:eastAsia="Calibri" w:hAnsi="Calibri" w:cs="Calibri"/>
-          <w:i/>
-        </w:rPr>
-        <w:t>time</w:t>
-      </w:r>
-      <w:r>
-        <w:rPr>
-          <w:rFonts w:ascii="Calibri" w:eastAsia="Calibri" w:hAnsi="Calibri" w:cs="Calibri"/>
-        </w:rPr>
-        <w:t>” como tipo entero o como tipo “</w:t>
-      </w:r>
-      <w:r>
-        <w:rPr>
-          <w:rFonts w:ascii="Calibri" w:eastAsia="Calibri" w:hAnsi="Calibri" w:cs="Calibri"/>
-          <w:i/>
-        </w:rPr>
-        <w:t>date</w:t>
-      </w:r>
-      <w:r>
-        <w:rPr>
-          <w:rFonts w:ascii="Calibri" w:eastAsia="Calibri" w:hAnsi="Calibri" w:cs="Calibri"/>
-        </w:rPr>
-        <w:t xml:space="preserve">”, siendo el primero el candidato final, además para la creación del </w:t>
+        <w:t xml:space="preserve">Decisiones durante la tarea: Esta entidad sigue un esquema parecido a la entidad anterior. </w:t>
+      </w:r>
+      <w:r>
+        <w:rPr>
+          <w:rFonts w:ascii="Calibri" w:eastAsia="Calibri" w:hAnsi="Calibri" w:cs="Calibri"/>
+        </w:rPr>
+        <w:t>P</w:t>
+      </w:r>
+      <w:r>
+        <w:rPr>
+          <w:rFonts w:ascii="Calibri" w:eastAsia="Calibri" w:hAnsi="Calibri" w:cs="Calibri"/>
+        </w:rPr>
+        <w:t xml:space="preserve">ara la creación del </w:t>
       </w:r>
       <w:proofErr w:type="spellStart"/>
       <w:r>
@@ -3773,6 +3652,7 @@
         <w:rPr>
           <w:rFonts w:ascii="Calibri" w:eastAsia="Calibri" w:hAnsi="Calibri" w:cs="Calibri"/>
         </w:rPr>
+        <w:lastRenderedPageBreak/>
         <w:t>A_Plus</w:t>
       </w:r>
       <w:proofErr w:type="spellEnd"/>
@@ -3794,13 +3674,7 @@
         <w:rPr>
           <w:rFonts w:ascii="Calibri" w:eastAsia="Calibri" w:hAnsi="Calibri" w:cs="Calibri"/>
         </w:rPr>
-        <w:t xml:space="preserve">, ya que no podía usar esos caracteres para </w:t>
-      </w:r>
-      <w:r>
-        <w:rPr>
-          <w:rFonts w:ascii="Calibri" w:eastAsia="Calibri" w:hAnsi="Calibri" w:cs="Calibri"/>
-        </w:rPr>
-        <w:t xml:space="preserve">la creación del </w:t>
+        <w:t xml:space="preserve">, ya que no podía usar esos caracteres para la creación del </w:t>
       </w:r>
       <w:proofErr w:type="spellStart"/>
       <w:r>
@@ -3815,6 +3689,26 @@
           <w:rFonts w:ascii="Calibri" w:eastAsia="Calibri" w:hAnsi="Calibri" w:cs="Calibri"/>
         </w:rPr>
         <w:t>.</w:t>
+      </w:r>
+      <w:r>
+        <w:rPr>
+          <w:rFonts w:ascii="Calibri" w:eastAsia="Calibri" w:hAnsi="Calibri" w:cs="Calibri"/>
+        </w:rPr>
+        <w:t xml:space="preserve"> Al igual que el anterior, esta duda fue resuelta en un </w:t>
+      </w:r>
+      <w:proofErr w:type="spellStart"/>
+      <w:r>
+        <w:rPr>
+          <w:rFonts w:ascii="Calibri" w:eastAsia="Calibri" w:hAnsi="Calibri" w:cs="Calibri"/>
+        </w:rPr>
+        <w:t>follow</w:t>
+      </w:r>
+      <w:proofErr w:type="spellEnd"/>
+      <w:r>
+        <w:rPr>
+          <w:rFonts w:ascii="Calibri" w:eastAsia="Calibri" w:hAnsi="Calibri" w:cs="Calibri"/>
+        </w:rPr>
+        <w:t>-up.</w:t>
       </w:r>
     </w:p>
     <w:p>
@@ -3825,8 +3719,8 @@
           <w:rFonts w:ascii="Calibri" w:eastAsia="Calibri" w:hAnsi="Calibri" w:cs="Calibri"/>
         </w:rPr>
       </w:pPr>
-      <w:bookmarkStart w:id="12" w:name="_wx4w5oa01red" w:colFirst="0" w:colLast="0"/>
-      <w:bookmarkEnd w:id="12"/>
+      <w:bookmarkStart w:id="11" w:name="_wx4w5oa01red" w:colFirst="0" w:colLast="0"/>
+      <w:bookmarkEnd w:id="11"/>
     </w:p>
     <w:p>
       <w:pPr>
@@ -4313,14 +4207,7 @@
           <w:rFonts w:ascii="Calibri" w:eastAsia="Calibri" w:hAnsi="Calibri" w:cs="Calibri"/>
           <w:b/>
         </w:rPr>
-        <w:t>ave</w:t>
-      </w:r>
-      <w:r>
-        <w:rPr>
-          <w:rFonts w:ascii="Calibri" w:eastAsia="Calibri" w:hAnsi="Calibri" w:cs="Calibri"/>
-          <w:b/>
-        </w:rPr>
-        <w:t>rage</w:t>
+        <w:t>average</w:t>
       </w:r>
       <w:proofErr w:type="spellEnd"/>
       <w:r>
@@ -4499,121 +4386,8 @@
           <w:rFonts w:ascii="Calibri" w:eastAsia="Calibri" w:hAnsi="Calibri" w:cs="Calibri"/>
         </w:rPr>
       </w:pPr>
-      <w:r>
-        <w:rPr>
-          <w:rFonts w:ascii="Calibri" w:eastAsia="Calibri" w:hAnsi="Calibri" w:cs="Calibri"/>
-          <w:b/>
-        </w:rPr>
-        <w:t>-</w:t>
-      </w:r>
-      <w:r>
-        <w:rPr>
-          <w:rFonts w:ascii="Calibri" w:eastAsia="Calibri" w:hAnsi="Calibri" w:cs="Calibri"/>
-        </w:rPr>
-        <w:t>Conclusiones de la tarea: He aprendido que las tareas asociadas a tablones o con el administrador de la página tienen que ser muy bien estudiadas previamente y com</w:t>
-      </w:r>
-      <w:r>
-        <w:rPr>
-          <w:rFonts w:ascii="Calibri" w:eastAsia="Calibri" w:hAnsi="Calibri" w:cs="Calibri"/>
-        </w:rPr>
-        <w:t>prender bien el flujo de datos desde los repositorios, que por medio de sentencias “</w:t>
-      </w:r>
-      <w:r>
-        <w:rPr>
-          <w:rFonts w:ascii="Calibri" w:eastAsia="Calibri" w:hAnsi="Calibri" w:cs="Calibri"/>
-          <w:i/>
-        </w:rPr>
-        <w:t>SQL</w:t>
-      </w:r>
-      <w:r>
-        <w:rPr>
-          <w:rFonts w:ascii="Calibri" w:eastAsia="Calibri" w:hAnsi="Calibri" w:cs="Calibri"/>
-        </w:rPr>
-        <w:t>” devuelve las estadísticas necesarias en el tablón.</w:t>
-      </w:r>
-    </w:p>
-    <w:p>
-      <w:pPr>
-        <w:spacing w:after="160" w:line="259" w:lineRule="auto"/>
-        <w:ind w:left="1080"/>
-        <w:rPr>
-          <w:rFonts w:ascii="Calibri" w:eastAsia="Calibri" w:hAnsi="Calibri" w:cs="Calibri"/>
-          <w:sz w:val="20"/>
-          <w:szCs w:val="20"/>
-        </w:rPr>
-      </w:pPr>
-      <w:r>
-        <w:rPr>
-          <w:rFonts w:ascii="Calibri" w:eastAsia="Calibri" w:hAnsi="Calibri" w:cs="Calibri"/>
-          <w:b/>
-        </w:rPr>
-        <w:t>-</w:t>
-      </w:r>
-      <w:r>
-        <w:rPr>
-          <w:rFonts w:ascii="Calibri" w:eastAsia="Calibri" w:hAnsi="Calibri" w:cs="Calibri"/>
-        </w:rPr>
-        <w:t xml:space="preserve">Decisiones durante la tarea: Para la realización de esta tarea, debido al poco conocimiento que adquirí sobre los </w:t>
-      </w:r>
-      <w:proofErr w:type="spellStart"/>
-      <w:r>
-        <w:rPr>
-          <w:rFonts w:ascii="Calibri" w:eastAsia="Calibri" w:hAnsi="Calibri" w:cs="Calibri"/>
-        </w:rPr>
-        <w:t>d</w:t>
-      </w:r>
-      <w:r>
-        <w:rPr>
-          <w:rFonts w:ascii="Calibri" w:eastAsia="Calibri" w:hAnsi="Calibri" w:cs="Calibri"/>
-        </w:rPr>
-        <w:t>ashboards</w:t>
-      </w:r>
-      <w:proofErr w:type="spellEnd"/>
-      <w:r>
-        <w:rPr>
-          <w:rFonts w:ascii="Calibri" w:eastAsia="Calibri" w:hAnsi="Calibri" w:cs="Calibri"/>
-        </w:rPr>
-        <w:t xml:space="preserve"> </w:t>
-      </w:r>
-      <w:proofErr w:type="spellStart"/>
-      <w:r>
-        <w:rPr>
-          <w:rFonts w:ascii="Calibri" w:eastAsia="Calibri" w:hAnsi="Calibri" w:cs="Calibri"/>
-        </w:rPr>
-        <w:t>aún</w:t>
-      </w:r>
-      <w:proofErr w:type="spellEnd"/>
-      <w:r>
-        <w:rPr>
-          <w:rFonts w:ascii="Calibri" w:eastAsia="Calibri" w:hAnsi="Calibri" w:cs="Calibri"/>
-        </w:rPr>
-        <w:t xml:space="preserve"> revisando la teoría e información por mi cuenta, decidí preguntar al </w:t>
-      </w:r>
-      <w:proofErr w:type="spellStart"/>
-      <w:r>
-        <w:rPr>
-          <w:rFonts w:ascii="Calibri" w:eastAsia="Calibri" w:hAnsi="Calibri" w:cs="Calibri"/>
-        </w:rPr>
-        <w:t>project</w:t>
-      </w:r>
-      <w:proofErr w:type="spellEnd"/>
-      <w:r>
-        <w:rPr>
-          <w:rFonts w:ascii="Calibri" w:eastAsia="Calibri" w:hAnsi="Calibri" w:cs="Calibri"/>
-        </w:rPr>
-        <w:t xml:space="preserve"> manager de mi equipo para que pudiera solventar mis dudas, ya que él ya sabía cómo realizarlo, ayudándome así a comprender esta tarea y la forma de realizarla</w:t>
-      </w:r>
-    </w:p>
-    <w:p>
-      <w:pPr>
-        <w:spacing w:after="160" w:line="259" w:lineRule="auto"/>
-        <w:ind w:left="1080"/>
-        <w:rPr>
-          <w:rFonts w:ascii="Calibri" w:eastAsia="Calibri" w:hAnsi="Calibri" w:cs="Calibri"/>
-        </w:rPr>
-      </w:pPr>
-      <w:bookmarkStart w:id="13" w:name="_fc8vl6mcgr90" w:colFirst="0" w:colLast="0"/>
-      <w:bookmarkEnd w:id="13"/>
+      <w:bookmarkStart w:id="12" w:name="_fc8vl6mcgr90" w:colFirst="0" w:colLast="0"/>
+      <w:bookmarkEnd w:id="12"/>
     </w:p>
     <w:p>
       <w:pPr>
@@ -4644,15 +4418,7 @@
           <w:b/>
           <w:smallCaps/>
         </w:rPr>
-        <w:t>Mand</w:t>
-      </w:r>
-      <w:r>
-        <w:rPr>
-          <w:rFonts w:ascii="Calibri" w:eastAsia="Calibri" w:hAnsi="Calibri" w:cs="Calibri"/>
-          <w:b/>
-          <w:smallCaps/>
-        </w:rPr>
-        <w:t>atory</w:t>
+        <w:t>Mandatory</w:t>
       </w:r>
       <w:proofErr w:type="spellEnd"/>
       <w:r>
@@ -4904,144 +4670,26 @@
         <w:ind w:left="1080"/>
         <w:rPr>
           <w:rFonts w:ascii="Calibri" w:eastAsia="Calibri" w:hAnsi="Calibri" w:cs="Calibri"/>
-          <w:sz w:val="20"/>
-          <w:szCs w:val="20"/>
-        </w:rPr>
-      </w:pPr>
-      <w:r>
-        <w:rPr>
-          <w:rFonts w:ascii="Calibri" w:eastAsia="Calibri" w:hAnsi="Calibri" w:cs="Calibri"/>
-          <w:b/>
-        </w:rPr>
-        <w:t>-</w:t>
-      </w:r>
-      <w:r>
-        <w:rPr>
-          <w:rFonts w:ascii="Calibri" w:eastAsia="Calibri" w:hAnsi="Calibri" w:cs="Calibri"/>
-        </w:rPr>
-        <w:t>Conclusiones de la tarea: Después de desarrollar esta tarea he aprendido que es muy importante comprender lo que hace un rol virtual “</w:t>
-      </w:r>
-      <w:proofErr w:type="spellStart"/>
-      <w:r>
-        <w:rPr>
-          <w:rFonts w:ascii="Calibri" w:eastAsia="Calibri" w:hAnsi="Calibri" w:cs="Calibri"/>
-          <w:i/>
-        </w:rPr>
-        <w:t>authenticated</w:t>
-      </w:r>
-      <w:proofErr w:type="spellEnd"/>
-      <w:r>
-        <w:rPr>
-          <w:rFonts w:ascii="Calibri" w:eastAsia="Calibri" w:hAnsi="Calibri" w:cs="Calibri"/>
-        </w:rPr>
-        <w:t>” para poder hacer log in dentro de la web siendo el rol que queramos en cada momento y tener los permisos ne</w:t>
-      </w:r>
-      <w:r>
-        <w:rPr>
-          <w:rFonts w:ascii="Calibri" w:eastAsia="Calibri" w:hAnsi="Calibri" w:cs="Calibri"/>
-        </w:rPr>
-        <w:t>cesarios de igual modo.</w:t>
-      </w:r>
+        </w:rPr>
+      </w:pPr>
+      <w:bookmarkStart w:id="13" w:name="_ia1kjb5hnol7" w:colFirst="0" w:colLast="0"/>
+      <w:bookmarkEnd w:id="13"/>
     </w:p>
     <w:p>
       <w:pPr>
-        <w:spacing w:after="160" w:line="259" w:lineRule="auto"/>
-        <w:ind w:left="1080"/>
-        <w:rPr>
-          <w:rFonts w:ascii="Calibri" w:eastAsia="Calibri" w:hAnsi="Calibri" w:cs="Calibri"/>
-        </w:rPr>
-      </w:pPr>
-      <w:bookmarkStart w:id="14" w:name="_gjdgxs" w:colFirst="0" w:colLast="0"/>
-      <w:bookmarkEnd w:id="14"/>
-      <w:r>
-        <w:rPr>
-          <w:rFonts w:ascii="Calibri" w:eastAsia="Calibri" w:hAnsi="Calibri" w:cs="Calibri"/>
-          <w:b/>
-        </w:rPr>
-        <w:t>-</w:t>
-      </w:r>
-      <w:r>
-        <w:rPr>
-          <w:rFonts w:ascii="Calibri" w:eastAsia="Calibri" w:hAnsi="Calibri" w:cs="Calibri"/>
-        </w:rPr>
-        <w:t>Decisiones durante la tarea: Para el desarrollo de esta tarea se tomó la decisión de respetar el origen de los ficheros de bases de datos tanto “</w:t>
-      </w:r>
-      <w:proofErr w:type="spellStart"/>
-      <w:r>
-        <w:rPr>
-          <w:rFonts w:ascii="Calibri" w:eastAsia="Calibri" w:hAnsi="Calibri" w:cs="Calibri"/>
-          <w:i/>
-        </w:rPr>
-        <w:t>initial</w:t>
-      </w:r>
-      <w:proofErr w:type="spellEnd"/>
-      <w:r>
-        <w:rPr>
-          <w:rFonts w:ascii="Calibri" w:eastAsia="Calibri" w:hAnsi="Calibri" w:cs="Calibri"/>
-          <w:i/>
-        </w:rPr>
-        <w:t>-data</w:t>
-      </w:r>
-      <w:r>
-        <w:rPr>
-          <w:rFonts w:ascii="Calibri" w:eastAsia="Calibri" w:hAnsi="Calibri" w:cs="Calibri"/>
-        </w:rPr>
-        <w:t>” como “</w:t>
-      </w:r>
-      <w:proofErr w:type="spellStart"/>
-      <w:r>
-        <w:rPr>
-          <w:rFonts w:ascii="Calibri" w:eastAsia="Calibri" w:hAnsi="Calibri" w:cs="Calibri"/>
-          <w:i/>
-        </w:rPr>
-        <w:t>sample</w:t>
-      </w:r>
-      <w:proofErr w:type="spellEnd"/>
-      <w:r>
-        <w:rPr>
-          <w:rFonts w:ascii="Calibri" w:eastAsia="Calibri" w:hAnsi="Calibri" w:cs="Calibri"/>
-          <w:i/>
-        </w:rPr>
-        <w:t>-data</w:t>
-      </w:r>
-      <w:r>
-        <w:rPr>
-          <w:rFonts w:ascii="Calibri" w:eastAsia="Calibri" w:hAnsi="Calibri" w:cs="Calibri"/>
-        </w:rPr>
-        <w:t>” e introducir las líneas de código necesarias en estos</w:t>
-      </w:r>
-      <w:r>
-        <w:rPr>
-          <w:rFonts w:ascii="Calibri" w:eastAsia="Calibri" w:hAnsi="Calibri" w:cs="Calibri"/>
-        </w:rPr>
-        <w:t xml:space="preserve"> ficheros para dar de alta a los nuevos “</w:t>
-      </w:r>
-      <w:proofErr w:type="spellStart"/>
-      <w:r>
-        <w:rPr>
-          <w:rFonts w:ascii="Calibri" w:eastAsia="Calibri" w:hAnsi="Calibri" w:cs="Calibri"/>
-          <w:i/>
-        </w:rPr>
-        <w:t>lecturers</w:t>
-      </w:r>
-      <w:proofErr w:type="spellEnd"/>
-      <w:r>
-        <w:rPr>
-          <w:rFonts w:ascii="Calibri" w:eastAsia="Calibri" w:hAnsi="Calibri" w:cs="Calibri"/>
-        </w:rPr>
-        <w:t>” sin hacer cambios estructurales.</w:t>
-      </w:r>
+        <w:rPr>
+          <w:sz w:val="24"/>
+          <w:szCs w:val="24"/>
+        </w:rPr>
+      </w:pPr>
     </w:p>
     <w:p>
       <w:pPr>
-        <w:spacing w:after="160" w:line="259" w:lineRule="auto"/>
-        <w:ind w:left="1080"/>
-        <w:rPr>
-          <w:rFonts w:ascii="Calibri" w:eastAsia="Calibri" w:hAnsi="Calibri" w:cs="Calibri"/>
-        </w:rPr>
-      </w:pPr>
-      <w:bookmarkStart w:id="15" w:name="_ia1kjb5hnol7" w:colFirst="0" w:colLast="0"/>
-      <w:bookmarkEnd w:id="15"/>
+        <w:rPr>
+          <w:sz w:val="24"/>
+          <w:szCs w:val="24"/>
+        </w:rPr>
+      </w:pPr>
     </w:p>
     <w:p>
       <w:pPr>
@@ -5050,13 +4698,29 @@
           <w:szCs w:val="24"/>
         </w:rPr>
       </w:pPr>
+      <w:r>
+        <w:rPr>
+          <w:sz w:val="24"/>
+          <w:szCs w:val="24"/>
+        </w:rPr>
+        <w:t>Los requisitos que no tienen comentarios es debido a que no han necesitado ningún tipo de análisis, ni se ha tenido que tomar una decisión más allá de lo indicado por los propios requisitos en el documento de “requirements”.</w:t>
+      </w:r>
+      <w:bookmarkStart w:id="14" w:name="_GoBack"/>
+      <w:bookmarkEnd w:id="14"/>
+      <w:r>
+        <w:rPr>
+          <w:sz w:val="24"/>
+          <w:szCs w:val="24"/>
+        </w:rPr>
+        <w:t xml:space="preserve"> </w:t>
+      </w:r>
     </w:p>
     <w:p>
       <w:pPr>
         <w:pStyle w:val="Ttulo1"/>
       </w:pPr>
-      <w:bookmarkStart w:id="16" w:name="_ysgwrb1dc6k3" w:colFirst="0" w:colLast="0"/>
-      <w:bookmarkEnd w:id="16"/>
+      <w:bookmarkStart w:id="15" w:name="_ysgwrb1dc6k3" w:colFirst="0" w:colLast="0"/>
+      <w:bookmarkEnd w:id="15"/>
       <w:r>
         <w:t>Bibliografía</w:t>
       </w:r>
@@ -5074,7 +4738,6 @@
           <w:sz w:val="24"/>
           <w:szCs w:val="24"/>
         </w:rPr>
-        <w:lastRenderedPageBreak/>
         <w:t xml:space="preserve">-Documento 08 </w:t>
       </w:r>
       <w:proofErr w:type="spellStart"/>
@@ -5173,16 +4836,7 @@
         <w:sz w:val="18"/>
         <w:szCs w:val="18"/>
       </w:rPr>
-      <w:t xml:space="preserve">Grupo C1.04.02                                                                                                      </w:t>
-    </w:r>
-    <w:r>
-      <w:rPr>
-        <w:b/>
-        <w:i/>
-        <w:sz w:val="18"/>
-        <w:szCs w:val="18"/>
-      </w:rPr>
-      <w:t>Sevilla 2</w:t>
+      <w:t>Grupo C1.04.02                                                                                                      Sevilla 2</w:t>
     </w:r>
     <w:r>
       <w:rPr>
@@ -5841,6 +5495,7 @@
   <w:style w:type="character" w:default="1" w:styleId="Fuentedeprrafopredeter">
     <w:name w:val="Default Paragraph Font"/>
     <w:uiPriority w:val="1"/>
+    <w:semiHidden/>
     <w:unhideWhenUsed/>
   </w:style>
   <w:style w:type="table" w:default="1" w:styleId="Tablanormal">

</xml_diff>

<commit_message>
Correccion documentos Student #5 individuales
</commit_message>
<xml_diff>
--- a/reports/Individual/D02/Student #5/Analysis report - Josreimun.docx
+++ b/reports/Individual/D02/Student #5/Analysis report - Josreimun.docx
@@ -1072,8 +1072,10 @@
           <w:sz w:val="24"/>
           <w:szCs w:val="24"/>
         </w:rPr>
-        <w:t>Para este entregable, ha sido efectivo analizar los siguientes requisitos individuales:</w:t>
-      </w:r>
+        <w:t>Para este entregable se han desarrollado las siguientes tareas individuales, donde se darán decisiones y conclusiones en los casos donde haya que dar una interpretación característica o seguir alguna sugerencia dada en el foro de la asignatura sobre un requisito. En caso contrario solo se listará el requisito:</w:t>
+      </w:r>
+      <w:bookmarkStart w:id="6" w:name="_GoBack"/>
+      <w:bookmarkEnd w:id="6"/>
     </w:p>
     <w:p>
       <w:pPr>
@@ -1638,8 +1640,8 @@
           <w:rFonts w:ascii="Calibri" w:eastAsia="Calibri" w:hAnsi="Calibri" w:cs="Calibri"/>
         </w:rPr>
       </w:pPr>
-      <w:bookmarkStart w:id="6" w:name="_2djdbs5kf2o6" w:colFirst="0" w:colLast="0"/>
-      <w:bookmarkEnd w:id="6"/>
+      <w:bookmarkStart w:id="7" w:name="_2djdbs5kf2o6" w:colFirst="0" w:colLast="0"/>
+      <w:bookmarkEnd w:id="7"/>
     </w:p>
     <w:p>
       <w:pPr>
@@ -2783,18 +2785,7 @@
           <w:rFonts w:ascii="Calibri" w:eastAsia="Calibri" w:hAnsi="Calibri" w:cs="Calibri"/>
         </w:rPr>
       </w:pPr>
-      <w:bookmarkStart w:id="7" w:name="_cehv80wa96ui" w:colFirst="0" w:colLast="0"/>
-      <w:bookmarkEnd w:id="7"/>
-    </w:p>
-    <w:p>
-      <w:pPr>
-        <w:spacing w:after="160" w:line="259" w:lineRule="auto"/>
-        <w:ind w:left="1080"/>
-        <w:rPr>
-          <w:rFonts w:ascii="Calibri" w:eastAsia="Calibri" w:hAnsi="Calibri" w:cs="Calibri"/>
-        </w:rPr>
-      </w:pPr>
-      <w:bookmarkStart w:id="8" w:name="_3olimiqugru4" w:colFirst="0" w:colLast="0"/>
+      <w:bookmarkStart w:id="8" w:name="_cehv80wa96ui" w:colFirst="0" w:colLast="0"/>
       <w:bookmarkEnd w:id="8"/>
     </w:p>
     <w:p>
@@ -2805,7 +2796,7 @@
           <w:rFonts w:ascii="Calibri" w:eastAsia="Calibri" w:hAnsi="Calibri" w:cs="Calibri"/>
         </w:rPr>
       </w:pPr>
-      <w:bookmarkStart w:id="9" w:name="_49fndrz5d2vo" w:colFirst="0" w:colLast="0"/>
+      <w:bookmarkStart w:id="9" w:name="_3olimiqugru4" w:colFirst="0" w:colLast="0"/>
       <w:bookmarkEnd w:id="9"/>
     </w:p>
     <w:p>
@@ -2816,8 +2807,19 @@
           <w:rFonts w:ascii="Calibri" w:eastAsia="Calibri" w:hAnsi="Calibri" w:cs="Calibri"/>
         </w:rPr>
       </w:pPr>
-      <w:bookmarkStart w:id="10" w:name="_g5j4ujfvgq" w:colFirst="0" w:colLast="0"/>
+      <w:bookmarkStart w:id="10" w:name="_49fndrz5d2vo" w:colFirst="0" w:colLast="0"/>
       <w:bookmarkEnd w:id="10"/>
+    </w:p>
+    <w:p>
+      <w:pPr>
+        <w:spacing w:after="160" w:line="259" w:lineRule="auto"/>
+        <w:ind w:left="1080"/>
+        <w:rPr>
+          <w:rFonts w:ascii="Calibri" w:eastAsia="Calibri" w:hAnsi="Calibri" w:cs="Calibri"/>
+        </w:rPr>
+      </w:pPr>
+      <w:bookmarkStart w:id="11" w:name="_g5j4ujfvgq" w:colFirst="0" w:colLast="0"/>
+      <w:bookmarkEnd w:id="11"/>
     </w:p>
     <w:p>
       <w:pPr>
@@ -3229,6 +3231,7 @@
           <w:rFonts w:ascii="Calibri" w:eastAsia="Calibri" w:hAnsi="Calibri" w:cs="Calibri"/>
           <w:b/>
         </w:rPr>
+        <w:lastRenderedPageBreak/>
         <w:t>characters</w:t>
       </w:r>
       <w:proofErr w:type="spellEnd"/>
@@ -3652,7 +3655,6 @@
         <w:rPr>
           <w:rFonts w:ascii="Calibri" w:eastAsia="Calibri" w:hAnsi="Calibri" w:cs="Calibri"/>
         </w:rPr>
-        <w:lastRenderedPageBreak/>
         <w:t>A_Plus</w:t>
       </w:r>
       <w:proofErr w:type="spellEnd"/>
@@ -3719,8 +3721,8 @@
           <w:rFonts w:ascii="Calibri" w:eastAsia="Calibri" w:hAnsi="Calibri" w:cs="Calibri"/>
         </w:rPr>
       </w:pPr>
-      <w:bookmarkStart w:id="11" w:name="_wx4w5oa01red" w:colFirst="0" w:colLast="0"/>
-      <w:bookmarkEnd w:id="11"/>
+      <w:bookmarkStart w:id="12" w:name="_wx4w5oa01red" w:colFirst="0" w:colLast="0"/>
+      <w:bookmarkEnd w:id="12"/>
     </w:p>
     <w:p>
       <w:pPr>
@@ -4386,8 +4388,8 @@
           <w:rFonts w:ascii="Calibri" w:eastAsia="Calibri" w:hAnsi="Calibri" w:cs="Calibri"/>
         </w:rPr>
       </w:pPr>
-      <w:bookmarkStart w:id="12" w:name="_fc8vl6mcgr90" w:colFirst="0" w:colLast="0"/>
-      <w:bookmarkEnd w:id="12"/>
+      <w:bookmarkStart w:id="13" w:name="_fc8vl6mcgr90" w:colFirst="0" w:colLast="0"/>
+      <w:bookmarkEnd w:id="13"/>
     </w:p>
     <w:p>
       <w:pPr>
@@ -4672,8 +4674,8 @@
           <w:rFonts w:ascii="Calibri" w:eastAsia="Calibri" w:hAnsi="Calibri" w:cs="Calibri"/>
         </w:rPr>
       </w:pPr>
-      <w:bookmarkStart w:id="13" w:name="_ia1kjb5hnol7" w:colFirst="0" w:colLast="0"/>
-      <w:bookmarkEnd w:id="13"/>
+      <w:bookmarkStart w:id="14" w:name="_ia1kjb5hnol7" w:colFirst="0" w:colLast="0"/>
+      <w:bookmarkEnd w:id="14"/>
     </w:p>
     <w:p>
       <w:pPr>
@@ -4703,16 +4705,7 @@
           <w:sz w:val="24"/>
           <w:szCs w:val="24"/>
         </w:rPr>
-        <w:t>Los requisitos que no tienen comentarios es debido a que no han necesitado ningún tipo de análisis, ni se ha tenido que tomar una decisión más allá de lo indicado por los propios requisitos en el documento de “requirements”.</w:t>
-      </w:r>
-      <w:bookmarkStart w:id="14" w:name="_GoBack"/>
-      <w:bookmarkEnd w:id="14"/>
-      <w:r>
-        <w:rPr>
-          <w:sz w:val="24"/>
-          <w:szCs w:val="24"/>
-        </w:rPr>
-        <w:t xml:space="preserve"> </w:t>
+        <w:t xml:space="preserve">Los requisitos que no tienen comentarios es debido a que no han necesitado ningún tipo de análisis, ni se ha tenido que tomar una decisión más allá de lo indicado por los propios requisitos en el documento de “requirements”. </w:t>
       </w:r>
     </w:p>
     <w:p>

</xml_diff>

<commit_message>
Correccion docs individuales josreimun D02
</commit_message>
<xml_diff>
--- a/reports/Individual/D02/Student #5/Analysis report - Josreimun.docx
+++ b/reports/Individual/D02/Student #5/Analysis report - Josreimun.docx
@@ -143,7 +143,23 @@
           <w:sz w:val="30"/>
           <w:szCs w:val="30"/>
         </w:rPr>
-        <w:t>C1.04.02</w:t>
+        <w:t>C</w:t>
+      </w:r>
+      <w:r>
+        <w:rPr>
+          <w:b/>
+          <w:sz w:val="30"/>
+          <w:szCs w:val="30"/>
+        </w:rPr>
+        <w:t>3</w:t>
+      </w:r>
+      <w:r>
+        <w:rPr>
+          <w:b/>
+          <w:sz w:val="30"/>
+          <w:szCs w:val="30"/>
+        </w:rPr>
+        <w:t>.04.02</w:t>
       </w:r>
     </w:p>
     <w:p>
@@ -297,6 +313,9 @@
               <w:tab w:val="right" w:pos="9025"/>
             </w:tabs>
             <w:spacing w:before="80" w:line="240" w:lineRule="auto"/>
+            <w:rPr>
+              <w:noProof/>
+            </w:rPr>
           </w:pPr>
           <w:r>
             <w:fldChar w:fldCharType="begin"/>
@@ -311,6 +330,7 @@
             <w:r>
               <w:rPr>
                 <w:b/>
+                <w:noProof/>
               </w:rPr>
               <w:t>Resumen</w:t>
             </w:r>
@@ -318,25 +338,43 @@
           <w:r>
             <w:rPr>
               <w:b/>
+              <w:noProof/>
             </w:rPr>
             <w:tab/>
           </w:r>
           <w:r>
+            <w:rPr>
+              <w:noProof/>
+            </w:rPr>
             <w:fldChar w:fldCharType="begin"/>
           </w:r>
           <w:r>
+            <w:rPr>
+              <w:noProof/>
+            </w:rPr>
             <w:instrText xml:space="preserve"> PAGEREF _4hmpm5uc85lj \h </w:instrText>
           </w:r>
           <w:r>
+            <w:rPr>
+              <w:noProof/>
+            </w:rPr>
+          </w:r>
+          <w:r>
+            <w:rPr>
+              <w:noProof/>
+            </w:rPr>
             <w:fldChar w:fldCharType="separate"/>
           </w:r>
           <w:r>
             <w:rPr>
-              <w:b/>
+              <w:noProof/>
             </w:rPr>
             <w:t>2</w:t>
           </w:r>
           <w:r>
+            <w:rPr>
+              <w:noProof/>
+            </w:rPr>
             <w:fldChar w:fldCharType="end"/>
           </w:r>
         </w:p>
@@ -346,37 +384,68 @@
               <w:tab w:val="right" w:pos="9025"/>
             </w:tabs>
             <w:spacing w:before="200" w:line="240" w:lineRule="auto"/>
+            <w:rPr>
+              <w:noProof/>
+            </w:rPr>
           </w:pPr>
           <w:hyperlink w:anchor="_90otg4vxm3ka">
             <w:r>
               <w:rPr>
                 <w:b/>
+                <w:noProof/>
               </w:rPr>
-              <w:t>Tabla de revisión</w:t>
+              <w:t>Tabla de rev</w:t>
+            </w:r>
+            <w:bookmarkStart w:id="0" w:name="_GoBack"/>
+            <w:bookmarkEnd w:id="0"/>
+            <w:r>
+              <w:rPr>
+                <w:b/>
+                <w:noProof/>
+              </w:rPr>
+              <w:t>isión</w:t>
             </w:r>
           </w:hyperlink>
           <w:r>
             <w:rPr>
               <w:b/>
+              <w:noProof/>
             </w:rPr>
             <w:tab/>
           </w:r>
           <w:r>
+            <w:rPr>
+              <w:noProof/>
+            </w:rPr>
             <w:fldChar w:fldCharType="begin"/>
           </w:r>
           <w:r>
+            <w:rPr>
+              <w:noProof/>
+            </w:rPr>
             <w:instrText xml:space="preserve"> PAGEREF _90otg4vxm3ka \h </w:instrText>
           </w:r>
           <w:r>
+            <w:rPr>
+              <w:noProof/>
+            </w:rPr>
+          </w:r>
+          <w:r>
+            <w:rPr>
+              <w:noProof/>
+            </w:rPr>
             <w:fldChar w:fldCharType="separate"/>
           </w:r>
           <w:r>
             <w:rPr>
-              <w:b/>
+              <w:noProof/>
             </w:rPr>
             <w:t>2</w:t>
           </w:r>
           <w:r>
+            <w:rPr>
+              <w:noProof/>
+            </w:rPr>
             <w:fldChar w:fldCharType="end"/>
           </w:r>
         </w:p>
@@ -386,11 +455,15 @@
               <w:tab w:val="right" w:pos="9025"/>
             </w:tabs>
             <w:spacing w:before="200" w:line="240" w:lineRule="auto"/>
+            <w:rPr>
+              <w:noProof/>
+            </w:rPr>
           </w:pPr>
           <w:hyperlink w:anchor="_58vtmc9pw6vo">
             <w:r>
               <w:rPr>
                 <w:b/>
+                <w:noProof/>
               </w:rPr>
               <w:t>Introducción</w:t>
             </w:r>
@@ -398,25 +471,43 @@
           <w:r>
             <w:rPr>
               <w:b/>
+              <w:noProof/>
             </w:rPr>
             <w:tab/>
           </w:r>
           <w:r>
+            <w:rPr>
+              <w:noProof/>
+            </w:rPr>
             <w:fldChar w:fldCharType="begin"/>
           </w:r>
           <w:r>
+            <w:rPr>
+              <w:noProof/>
+            </w:rPr>
             <w:instrText xml:space="preserve"> PAGEREF _58vtmc9pw6vo \h </w:instrText>
           </w:r>
           <w:r>
+            <w:rPr>
+              <w:noProof/>
+            </w:rPr>
+          </w:r>
+          <w:r>
+            <w:rPr>
+              <w:noProof/>
+            </w:rPr>
             <w:fldChar w:fldCharType="separate"/>
           </w:r>
           <w:r>
             <w:rPr>
-              <w:b/>
+              <w:noProof/>
             </w:rPr>
             <w:t>2</w:t>
           </w:r>
           <w:r>
+            <w:rPr>
+              <w:noProof/>
+            </w:rPr>
             <w:fldChar w:fldCharType="end"/>
           </w:r>
         </w:p>
@@ -426,11 +517,15 @@
               <w:tab w:val="right" w:pos="9025"/>
             </w:tabs>
             <w:spacing w:before="200" w:line="240" w:lineRule="auto"/>
+            <w:rPr>
+              <w:noProof/>
+            </w:rPr>
           </w:pPr>
           <w:hyperlink w:anchor="_tvy5edcq3b5t">
             <w:r>
               <w:rPr>
                 <w:b/>
+                <w:noProof/>
               </w:rPr>
               <w:t>Contenidos</w:t>
             </w:r>
@@ -438,25 +533,43 @@
           <w:r>
             <w:rPr>
               <w:b/>
+              <w:noProof/>
             </w:rPr>
             <w:tab/>
           </w:r>
           <w:r>
+            <w:rPr>
+              <w:noProof/>
+            </w:rPr>
             <w:fldChar w:fldCharType="begin"/>
           </w:r>
           <w:r>
+            <w:rPr>
+              <w:noProof/>
+            </w:rPr>
             <w:instrText xml:space="preserve"> PAGEREF _tvy5edcq3b5t \h </w:instrText>
           </w:r>
           <w:r>
+            <w:rPr>
+              <w:noProof/>
+            </w:rPr>
+          </w:r>
+          <w:r>
+            <w:rPr>
+              <w:noProof/>
+            </w:rPr>
             <w:fldChar w:fldCharType="separate"/>
           </w:r>
           <w:r>
             <w:rPr>
-              <w:b/>
+              <w:noProof/>
             </w:rPr>
-            <w:t>2</w:t>
+            <w:t>3</w:t>
           </w:r>
           <w:r>
+            <w:rPr>
+              <w:noProof/>
+            </w:rPr>
             <w:fldChar w:fldCharType="end"/>
           </w:r>
         </w:p>
@@ -471,6 +584,7 @@
             <w:r>
               <w:rPr>
                 <w:b/>
+                <w:noProof/>
               </w:rPr>
               <w:t>Bibliografía</w:t>
             </w:r>
@@ -478,25 +592,43 @@
           <w:r>
             <w:rPr>
               <w:b/>
+              <w:noProof/>
             </w:rPr>
             <w:tab/>
           </w:r>
           <w:r>
+            <w:rPr>
+              <w:noProof/>
+            </w:rPr>
             <w:fldChar w:fldCharType="begin"/>
           </w:r>
           <w:r>
+            <w:rPr>
+              <w:noProof/>
+            </w:rPr>
             <w:instrText xml:space="preserve"> PAGEREF _ysgwrb1dc6k3 \h </w:instrText>
           </w:r>
           <w:r>
+            <w:rPr>
+              <w:noProof/>
+            </w:rPr>
+          </w:r>
+          <w:r>
+            <w:rPr>
+              <w:noProof/>
+            </w:rPr>
             <w:fldChar w:fldCharType="separate"/>
           </w:r>
           <w:r>
             <w:rPr>
-              <w:b/>
+              <w:noProof/>
             </w:rPr>
-            <w:t>2</w:t>
+            <w:t>4</w:t>
           </w:r>
           <w:r>
+            <w:rPr>
+              <w:noProof/>
+            </w:rPr>
             <w:fldChar w:fldCharType="end"/>
           </w:r>
           <w:r>
@@ -536,8 +668,8 @@
       <w:pPr>
         <w:pStyle w:val="Ttulo1"/>
       </w:pPr>
-      <w:bookmarkStart w:id="0" w:name="_4hmpm5uc85lj" w:colFirst="0" w:colLast="0"/>
-      <w:bookmarkEnd w:id="0"/>
+      <w:bookmarkStart w:id="1" w:name="_4hmpm5uc85lj" w:colFirst="0" w:colLast="0"/>
+      <w:bookmarkEnd w:id="1"/>
       <w:r>
         <w:t xml:space="preserve">Resumen </w:t>
       </w:r>
@@ -560,8 +692,8 @@
       <w:pPr>
         <w:pStyle w:val="Ttulo1"/>
       </w:pPr>
-      <w:bookmarkStart w:id="1" w:name="_90otg4vxm3ka" w:colFirst="0" w:colLast="0"/>
-      <w:bookmarkEnd w:id="1"/>
+      <w:bookmarkStart w:id="2" w:name="_90otg4vxm3ka" w:colFirst="0" w:colLast="0"/>
+      <w:bookmarkEnd w:id="2"/>
       <w:r>
         <w:t>Tabla de revisión</w:t>
       </w:r>
@@ -1017,8 +1149,8 @@
       <w:pPr>
         <w:pStyle w:val="Ttulo1"/>
       </w:pPr>
-      <w:bookmarkStart w:id="2" w:name="_58vtmc9pw6vo" w:colFirst="0" w:colLast="0"/>
-      <w:bookmarkEnd w:id="2"/>
+      <w:bookmarkStart w:id="3" w:name="_58vtmc9pw6vo" w:colFirst="0" w:colLast="0"/>
+      <w:bookmarkEnd w:id="3"/>
       <w:r>
         <w:t>Introducción</w:t>
       </w:r>
@@ -1042,15 +1174,15 @@
       <w:pPr>
         <w:pStyle w:val="Ttulo1"/>
       </w:pPr>
-      <w:bookmarkStart w:id="3" w:name="_ppwcerevufrx" w:colFirst="0" w:colLast="0"/>
-      <w:bookmarkEnd w:id="3"/>
+      <w:bookmarkStart w:id="4" w:name="_ppwcerevufrx" w:colFirst="0" w:colLast="0"/>
+      <w:bookmarkEnd w:id="4"/>
     </w:p>
     <w:p>
       <w:pPr>
         <w:pStyle w:val="Ttulo1"/>
       </w:pPr>
-      <w:bookmarkStart w:id="4" w:name="_tvy5edcq3b5t" w:colFirst="0" w:colLast="0"/>
-      <w:bookmarkEnd w:id="4"/>
+      <w:bookmarkStart w:id="5" w:name="_tvy5edcq3b5t" w:colFirst="0" w:colLast="0"/>
+      <w:bookmarkEnd w:id="5"/>
       <w:r>
         <w:t>Contenidos</w:t>
       </w:r>
@@ -1064,8 +1196,8 @@
           <w:szCs w:val="24"/>
         </w:rPr>
       </w:pPr>
-      <w:bookmarkStart w:id="5" w:name="_nxmgmr66k5hb" w:colFirst="0" w:colLast="0"/>
-      <w:bookmarkEnd w:id="5"/>
+      <w:bookmarkStart w:id="6" w:name="_nxmgmr66k5hb" w:colFirst="0" w:colLast="0"/>
+      <w:bookmarkEnd w:id="6"/>
       <w:r>
         <w:rPr>
           <w:rFonts w:ascii="Calibri" w:eastAsia="Calibri" w:hAnsi="Calibri" w:cs="Calibri"/>
@@ -1074,8 +1206,6 @@
         </w:rPr>
         <w:t>Para este entregable se han desarrollado las siguientes tareas individuales, donde se darán decisiones y conclusiones en los casos donde haya que dar una interpretación característica o seguir alguna sugerencia dada en el foro de la asignatura sobre un requisito. En caso contrario solo se listará el requisito:</w:t>
       </w:r>
-      <w:bookmarkStart w:id="6" w:name="_GoBack"/>
-      <w:bookmarkEnd w:id="6"/>
     </w:p>
     <w:p>
       <w:pPr>
@@ -4829,7 +4959,25 @@
         <w:sz w:val="18"/>
         <w:szCs w:val="18"/>
       </w:rPr>
-      <w:t>Grupo C1.04.02                                                                                                      Sevilla 2</w:t>
+      <w:t>Grupo C</w:t>
+    </w:r>
+    <w:r>
+      <w:rPr>
+        <w:b/>
+        <w:i/>
+        <w:sz w:val="18"/>
+        <w:szCs w:val="18"/>
+      </w:rPr>
+      <w:t>3</w:t>
+    </w:r>
+    <w:r>
+      <w:rPr>
+        <w:b/>
+        <w:i/>
+        <w:sz w:val="18"/>
+        <w:szCs w:val="18"/>
+      </w:rPr>
+      <w:t>.04.02                                                                                                      Sevilla 2</w:t>
     </w:r>
     <w:r>
       <w:rPr>

</xml_diff>